<commit_message>
changed statistics to match shell changes
</commit_message>
<xml_diff>
--- a/CS465_Encryption/CS465_program1_statistics.docx
+++ b/CS465_Encryption/CS465_program1_statistics.docx
@@ -41,8 +41,13 @@
         <w:jc w:val="center"/>
       </w:pPr>
       <w:r>
-        <w:t>Paul Eccleston</w:t>
-      </w:r>
+        <w:t xml:space="preserve">Paul </w:t>
+      </w:r>
+      <w:proofErr w:type="spellStart"/>
+      <w:r>
+        <w:t>Eccleston</w:t>
+      </w:r>
+      <w:proofErr w:type="spellEnd"/>
     </w:p>
     <w:p>
       <w:pPr>
@@ -74,7 +79,15 @@
         <w:jc w:val="center"/>
       </w:pPr>
       <w:r>
-        <w:t>CS 465 Program 1</w:t>
+        <w:t xml:space="preserve">CS 465 </w:t>
+      </w:r>
+      <w:proofErr w:type="gramStart"/>
+      <w:r>
+        <w:t>Program</w:t>
+      </w:r>
+      <w:proofErr w:type="gramEnd"/>
+      <w:r>
+        <w:t xml:space="preserve"> 1</w:t>
       </w:r>
     </w:p>
     <w:p>
@@ -89,34 +102,7 @@
       <w:r>
         <w:lastRenderedPageBreak/>
         <w:tab/>
-        <w:t>This document will measure the times for encryption, decryption, and brute force. These times will be drawn from our shell script and provided in this document at the appropriate portion. Each portion will have average time and sta</w:t>
-      </w:r>
-      <w:r>
-        <w:t>ndard deviation for three types of encryption/decryption: DES, 3DES, AES</w:t>
-      </w:r>
-      <w:r>
-        <w:t>-128</w:t>
-      </w:r>
-      <w:r>
-        <w:t>.</w:t>
-      </w:r>
-      <w:r>
-        <w:t xml:space="preserve"> </w:t>
-      </w:r>
-      <w:r>
-        <w:t xml:space="preserve"> </w:t>
-      </w:r>
-      <w:r>
-        <w:t xml:space="preserve">There were a total of 10 runs per type. </w:t>
-      </w:r>
-      <w:r>
-        <w:t xml:space="preserve"> There will be a table with all the data provided at the beginning of each section except brute force. </w:t>
-      </w:r>
-      <w:r>
-        <w:t xml:space="preserve">In addition, all data was taken in nanoseconds for encryption and decryption.  </w:t>
-      </w:r>
-      <w:r>
-        <w:t>At the end will be a description the procedures used and how the results compare to each other.</w:t>
+        <w:t>This document will measure the times for encryption, decryption, and brute force. These times will be drawn from our shell script and provided in this document at the appropriate portion. Each portion will have average time and standard deviation for three types of encryption/decryption: DES, 3DES, AES-128.  There were a total of 10 runs per type.  There will be a table with all the data provided at the beginning of each section except brute force. In addition, all data was taken in nanoseconds for encryption and decryption.  At the end will be a description the procedures used and how the results compare to each other.</w:t>
       </w:r>
     </w:p>
     <w:p>
@@ -124,7 +110,7 @@
         <w:pStyle w:val="ListParagraph"/>
         <w:numPr>
           <w:ilvl w:val="0"/>
-          <w:numId w:val="1"/>
+          <w:numId w:val="2"/>
         </w:numPr>
         <w:spacing w:after="0" w:line="480" w:lineRule="auto"/>
       </w:pPr>
@@ -156,6 +142,13 @@
         <w:tc>
           <w:tcPr>
             <w:tcW w:w="801" w:type="dxa"/>
+            <w:tcBorders>
+              <w:top w:val="single" w:sz="4" w:space="0" w:color="auto"/>
+              <w:left w:val="single" w:sz="4" w:space="0" w:color="auto"/>
+              <w:bottom w:val="single" w:sz="4" w:space="0" w:color="auto"/>
+              <w:right w:val="single" w:sz="4" w:space="0" w:color="auto"/>
+            </w:tcBorders>
+            <w:hideMark/>
           </w:tcPr>
           <w:p>
             <w:pPr>
@@ -169,6 +162,13 @@
         <w:tc>
           <w:tcPr>
             <w:tcW w:w="1029" w:type="dxa"/>
+            <w:tcBorders>
+              <w:top w:val="single" w:sz="4" w:space="0" w:color="auto"/>
+              <w:left w:val="single" w:sz="4" w:space="0" w:color="auto"/>
+              <w:bottom w:val="single" w:sz="4" w:space="0" w:color="auto"/>
+              <w:right w:val="single" w:sz="4" w:space="0" w:color="auto"/>
+            </w:tcBorders>
+            <w:hideMark/>
           </w:tcPr>
           <w:p>
             <w:pPr>
@@ -182,6 +182,13 @@
         <w:tc>
           <w:tcPr>
             <w:tcW w:w="996" w:type="dxa"/>
+            <w:tcBorders>
+              <w:top w:val="single" w:sz="4" w:space="0" w:color="auto"/>
+              <w:left w:val="single" w:sz="4" w:space="0" w:color="auto"/>
+              <w:bottom w:val="single" w:sz="4" w:space="0" w:color="auto"/>
+              <w:right w:val="single" w:sz="4" w:space="0" w:color="auto"/>
+            </w:tcBorders>
+            <w:hideMark/>
           </w:tcPr>
           <w:p>
             <w:pPr>
@@ -195,6 +202,13 @@
         <w:tc>
           <w:tcPr>
             <w:tcW w:w="996" w:type="dxa"/>
+            <w:tcBorders>
+              <w:top w:val="single" w:sz="4" w:space="0" w:color="auto"/>
+              <w:left w:val="single" w:sz="4" w:space="0" w:color="auto"/>
+              <w:bottom w:val="single" w:sz="4" w:space="0" w:color="auto"/>
+              <w:right w:val="single" w:sz="4" w:space="0" w:color="auto"/>
+            </w:tcBorders>
+            <w:hideMark/>
           </w:tcPr>
           <w:p>
             <w:pPr>
@@ -208,6 +222,13 @@
         <w:tc>
           <w:tcPr>
             <w:tcW w:w="996" w:type="dxa"/>
+            <w:tcBorders>
+              <w:top w:val="single" w:sz="4" w:space="0" w:color="auto"/>
+              <w:left w:val="single" w:sz="4" w:space="0" w:color="auto"/>
+              <w:bottom w:val="single" w:sz="4" w:space="0" w:color="auto"/>
+              <w:right w:val="single" w:sz="4" w:space="0" w:color="auto"/>
+            </w:tcBorders>
+            <w:hideMark/>
           </w:tcPr>
           <w:p>
             <w:pPr>
@@ -221,22 +242,33 @@
         <w:tc>
           <w:tcPr>
             <w:tcW w:w="996" w:type="dxa"/>
-          </w:tcPr>
-          <w:p>
-            <w:pPr>
-              <w:spacing w:line="480" w:lineRule="auto"/>
-            </w:pPr>
-            <w:r>
-              <w:t>.</w:t>
-            </w:r>
-            <w:r>
-              <w:t>017081</w:t>
-            </w:r>
-          </w:p>
-        </w:tc>
-        <w:tc>
-          <w:tcPr>
-            <w:tcW w:w="996" w:type="dxa"/>
+            <w:tcBorders>
+              <w:top w:val="single" w:sz="4" w:space="0" w:color="auto"/>
+              <w:left w:val="single" w:sz="4" w:space="0" w:color="auto"/>
+              <w:bottom w:val="single" w:sz="4" w:space="0" w:color="auto"/>
+              <w:right w:val="single" w:sz="4" w:space="0" w:color="auto"/>
+            </w:tcBorders>
+            <w:hideMark/>
+          </w:tcPr>
+          <w:p>
+            <w:pPr>
+              <w:spacing w:line="480" w:lineRule="auto"/>
+            </w:pPr>
+            <w:r>
+              <w:t>.017081</w:t>
+            </w:r>
+          </w:p>
+        </w:tc>
+        <w:tc>
+          <w:tcPr>
+            <w:tcW w:w="996" w:type="dxa"/>
+            <w:tcBorders>
+              <w:top w:val="single" w:sz="4" w:space="0" w:color="auto"/>
+              <w:left w:val="single" w:sz="4" w:space="0" w:color="auto"/>
+              <w:bottom w:val="single" w:sz="4" w:space="0" w:color="auto"/>
+              <w:right w:val="single" w:sz="4" w:space="0" w:color="auto"/>
+            </w:tcBorders>
+            <w:hideMark/>
           </w:tcPr>
           <w:p>
             <w:pPr>
@@ -250,6 +282,13 @@
         <w:tc>
           <w:tcPr>
             <w:tcW w:w="996" w:type="dxa"/>
+            <w:tcBorders>
+              <w:top w:val="single" w:sz="4" w:space="0" w:color="auto"/>
+              <w:left w:val="single" w:sz="4" w:space="0" w:color="auto"/>
+              <w:bottom w:val="single" w:sz="4" w:space="0" w:color="auto"/>
+              <w:right w:val="single" w:sz="4" w:space="0" w:color="auto"/>
+            </w:tcBorders>
+            <w:hideMark/>
           </w:tcPr>
           <w:p>
             <w:pPr>
@@ -263,6 +302,13 @@
         <w:tc>
           <w:tcPr>
             <w:tcW w:w="996" w:type="dxa"/>
+            <w:tcBorders>
+              <w:top w:val="single" w:sz="4" w:space="0" w:color="auto"/>
+              <w:left w:val="single" w:sz="4" w:space="0" w:color="auto"/>
+              <w:bottom w:val="single" w:sz="4" w:space="0" w:color="auto"/>
+              <w:right w:val="single" w:sz="4" w:space="0" w:color="auto"/>
+            </w:tcBorders>
+            <w:hideMark/>
           </w:tcPr>
           <w:p>
             <w:pPr>
@@ -276,6 +322,13 @@
         <w:tc>
           <w:tcPr>
             <w:tcW w:w="1008" w:type="dxa"/>
+            <w:tcBorders>
+              <w:top w:val="single" w:sz="4" w:space="0" w:color="auto"/>
+              <w:left w:val="single" w:sz="4" w:space="0" w:color="auto"/>
+              <w:bottom w:val="single" w:sz="4" w:space="0" w:color="auto"/>
+              <w:right w:val="single" w:sz="4" w:space="0" w:color="auto"/>
+            </w:tcBorders>
+            <w:hideMark/>
           </w:tcPr>
           <w:p>
             <w:pPr>
@@ -290,6 +343,13 @@
         <w:tc>
           <w:tcPr>
             <w:tcW w:w="1080" w:type="dxa"/>
+            <w:tcBorders>
+              <w:top w:val="single" w:sz="4" w:space="0" w:color="auto"/>
+              <w:left w:val="single" w:sz="4" w:space="0" w:color="auto"/>
+              <w:bottom w:val="single" w:sz="4" w:space="0" w:color="auto"/>
+              <w:right w:val="single" w:sz="4" w:space="0" w:color="auto"/>
+            </w:tcBorders>
+            <w:hideMark/>
           </w:tcPr>
           <w:p>
             <w:pPr>
@@ -306,6 +366,13 @@
         <w:tc>
           <w:tcPr>
             <w:tcW w:w="801" w:type="dxa"/>
+            <w:tcBorders>
+              <w:top w:val="single" w:sz="4" w:space="0" w:color="auto"/>
+              <w:left w:val="single" w:sz="4" w:space="0" w:color="auto"/>
+              <w:bottom w:val="single" w:sz="4" w:space="0" w:color="auto"/>
+              <w:right w:val="single" w:sz="4" w:space="0" w:color="auto"/>
+            </w:tcBorders>
+            <w:hideMark/>
           </w:tcPr>
           <w:p>
             <w:pPr>
@@ -319,130 +386,200 @@
         <w:tc>
           <w:tcPr>
             <w:tcW w:w="1029" w:type="dxa"/>
-          </w:tcPr>
-          <w:p>
-            <w:pPr>
-              <w:spacing w:line="480" w:lineRule="auto"/>
-            </w:pPr>
-            <w:r>
-              <w:t>.013365</w:t>
-            </w:r>
-          </w:p>
-        </w:tc>
-        <w:tc>
-          <w:tcPr>
-            <w:tcW w:w="996" w:type="dxa"/>
-          </w:tcPr>
-          <w:p>
-            <w:pPr>
-              <w:spacing w:line="480" w:lineRule="auto"/>
-            </w:pPr>
-            <w:r>
-              <w:t>.019076</w:t>
-            </w:r>
-          </w:p>
-        </w:tc>
-        <w:tc>
-          <w:tcPr>
-            <w:tcW w:w="996" w:type="dxa"/>
-          </w:tcPr>
-          <w:p>
-            <w:pPr>
-              <w:spacing w:line="480" w:lineRule="auto"/>
-            </w:pPr>
-            <w:r>
-              <w:t>.015063</w:t>
-            </w:r>
-          </w:p>
-        </w:tc>
-        <w:tc>
-          <w:tcPr>
-            <w:tcW w:w="996" w:type="dxa"/>
-          </w:tcPr>
-          <w:p>
-            <w:pPr>
-              <w:spacing w:line="480" w:lineRule="auto"/>
-            </w:pPr>
-            <w:r>
-              <w:t>.015797</w:t>
-            </w:r>
-          </w:p>
-        </w:tc>
-        <w:tc>
-          <w:tcPr>
-            <w:tcW w:w="996" w:type="dxa"/>
-          </w:tcPr>
-          <w:p>
-            <w:pPr>
-              <w:spacing w:line="480" w:lineRule="auto"/>
-            </w:pPr>
-            <w:r>
-              <w:t>.013949</w:t>
-            </w:r>
-          </w:p>
-        </w:tc>
-        <w:tc>
-          <w:tcPr>
-            <w:tcW w:w="996" w:type="dxa"/>
-          </w:tcPr>
-          <w:p>
-            <w:pPr>
-              <w:spacing w:line="480" w:lineRule="auto"/>
-            </w:pPr>
-            <w:r>
-              <w:t>.013841</w:t>
-            </w:r>
-          </w:p>
-        </w:tc>
-        <w:tc>
-          <w:tcPr>
-            <w:tcW w:w="996" w:type="dxa"/>
-          </w:tcPr>
-          <w:p>
-            <w:pPr>
-              <w:spacing w:line="480" w:lineRule="auto"/>
-            </w:pPr>
-            <w:r>
-              <w:t>.013891</w:t>
-            </w:r>
-          </w:p>
-        </w:tc>
-        <w:tc>
-          <w:tcPr>
-            <w:tcW w:w="996" w:type="dxa"/>
-          </w:tcPr>
-          <w:p>
-            <w:pPr>
-              <w:spacing w:line="480" w:lineRule="auto"/>
-            </w:pPr>
-            <w:r>
-              <w:t>.013884</w:t>
+            <w:tcBorders>
+              <w:top w:val="single" w:sz="4" w:space="0" w:color="auto"/>
+              <w:left w:val="single" w:sz="4" w:space="0" w:color="auto"/>
+              <w:bottom w:val="single" w:sz="4" w:space="0" w:color="auto"/>
+              <w:right w:val="single" w:sz="4" w:space="0" w:color="auto"/>
+            </w:tcBorders>
+            <w:hideMark/>
+          </w:tcPr>
+          <w:p>
+            <w:pPr>
+              <w:spacing w:line="480" w:lineRule="auto"/>
+            </w:pPr>
+            <w:r>
+              <w:t>.088253</w:t>
+            </w:r>
+          </w:p>
+        </w:tc>
+        <w:tc>
+          <w:tcPr>
+            <w:tcW w:w="996" w:type="dxa"/>
+            <w:tcBorders>
+              <w:top w:val="single" w:sz="4" w:space="0" w:color="auto"/>
+              <w:left w:val="single" w:sz="4" w:space="0" w:color="auto"/>
+              <w:bottom w:val="single" w:sz="4" w:space="0" w:color="auto"/>
+              <w:right w:val="single" w:sz="4" w:space="0" w:color="auto"/>
+            </w:tcBorders>
+            <w:hideMark/>
+          </w:tcPr>
+          <w:p>
+            <w:pPr>
+              <w:spacing w:line="480" w:lineRule="auto"/>
+            </w:pPr>
+            <w:r>
+              <w:t>.023602</w:t>
+            </w:r>
+          </w:p>
+        </w:tc>
+        <w:tc>
+          <w:tcPr>
+            <w:tcW w:w="996" w:type="dxa"/>
+            <w:tcBorders>
+              <w:top w:val="single" w:sz="4" w:space="0" w:color="auto"/>
+              <w:left w:val="single" w:sz="4" w:space="0" w:color="auto"/>
+              <w:bottom w:val="single" w:sz="4" w:space="0" w:color="auto"/>
+              <w:right w:val="single" w:sz="4" w:space="0" w:color="auto"/>
+            </w:tcBorders>
+            <w:hideMark/>
+          </w:tcPr>
+          <w:p>
+            <w:pPr>
+              <w:spacing w:line="480" w:lineRule="auto"/>
+            </w:pPr>
+            <w:r>
+              <w:t>.037155</w:t>
+            </w:r>
+          </w:p>
+        </w:tc>
+        <w:tc>
+          <w:tcPr>
+            <w:tcW w:w="996" w:type="dxa"/>
+            <w:tcBorders>
+              <w:top w:val="single" w:sz="4" w:space="0" w:color="auto"/>
+              <w:left w:val="single" w:sz="4" w:space="0" w:color="auto"/>
+              <w:bottom w:val="single" w:sz="4" w:space="0" w:color="auto"/>
+              <w:right w:val="single" w:sz="4" w:space="0" w:color="auto"/>
+            </w:tcBorders>
+            <w:hideMark/>
+          </w:tcPr>
+          <w:p>
+            <w:pPr>
+              <w:spacing w:line="480" w:lineRule="auto"/>
+            </w:pPr>
+            <w:r>
+              <w:t>.037666</w:t>
+            </w:r>
+          </w:p>
+        </w:tc>
+        <w:tc>
+          <w:tcPr>
+            <w:tcW w:w="996" w:type="dxa"/>
+            <w:tcBorders>
+              <w:top w:val="single" w:sz="4" w:space="0" w:color="auto"/>
+              <w:left w:val="single" w:sz="4" w:space="0" w:color="auto"/>
+              <w:bottom w:val="single" w:sz="4" w:space="0" w:color="auto"/>
+              <w:right w:val="single" w:sz="4" w:space="0" w:color="auto"/>
+            </w:tcBorders>
+            <w:hideMark/>
+          </w:tcPr>
+          <w:p>
+            <w:pPr>
+              <w:spacing w:line="480" w:lineRule="auto"/>
+            </w:pPr>
+            <w:r>
+              <w:t>.037782</w:t>
+            </w:r>
+          </w:p>
+        </w:tc>
+        <w:tc>
+          <w:tcPr>
+            <w:tcW w:w="996" w:type="dxa"/>
+            <w:tcBorders>
+              <w:top w:val="single" w:sz="4" w:space="0" w:color="auto"/>
+              <w:left w:val="single" w:sz="4" w:space="0" w:color="auto"/>
+              <w:bottom w:val="single" w:sz="4" w:space="0" w:color="auto"/>
+              <w:right w:val="single" w:sz="4" w:space="0" w:color="auto"/>
+            </w:tcBorders>
+            <w:hideMark/>
+          </w:tcPr>
+          <w:p>
+            <w:pPr>
+              <w:spacing w:line="480" w:lineRule="auto"/>
+            </w:pPr>
+            <w:r>
+              <w:t>.033856</w:t>
+            </w:r>
+          </w:p>
+        </w:tc>
+        <w:tc>
+          <w:tcPr>
+            <w:tcW w:w="996" w:type="dxa"/>
+            <w:tcBorders>
+              <w:top w:val="single" w:sz="4" w:space="0" w:color="auto"/>
+              <w:left w:val="single" w:sz="4" w:space="0" w:color="auto"/>
+              <w:bottom w:val="single" w:sz="4" w:space="0" w:color="auto"/>
+              <w:right w:val="single" w:sz="4" w:space="0" w:color="auto"/>
+            </w:tcBorders>
+            <w:hideMark/>
+          </w:tcPr>
+          <w:p>
+            <w:pPr>
+              <w:spacing w:line="480" w:lineRule="auto"/>
+            </w:pPr>
+            <w:r>
+              <w:t>.035584</w:t>
+            </w:r>
+          </w:p>
+        </w:tc>
+        <w:tc>
+          <w:tcPr>
+            <w:tcW w:w="996" w:type="dxa"/>
+            <w:tcBorders>
+              <w:top w:val="single" w:sz="4" w:space="0" w:color="auto"/>
+              <w:left w:val="single" w:sz="4" w:space="0" w:color="auto"/>
+              <w:bottom w:val="single" w:sz="4" w:space="0" w:color="auto"/>
+              <w:right w:val="single" w:sz="4" w:space="0" w:color="auto"/>
+            </w:tcBorders>
+            <w:hideMark/>
+          </w:tcPr>
+          <w:p>
+            <w:pPr>
+              <w:spacing w:line="480" w:lineRule="auto"/>
+            </w:pPr>
+            <w:r>
+              <w:t>.032821</w:t>
             </w:r>
           </w:p>
         </w:tc>
         <w:tc>
           <w:tcPr>
             <w:tcW w:w="1008" w:type="dxa"/>
-          </w:tcPr>
-          <w:p>
-            <w:pPr>
-              <w:spacing w:line="480" w:lineRule="auto"/>
-            </w:pPr>
-            <w:r>
-              <w:t>.013555</w:t>
+            <w:tcBorders>
+              <w:top w:val="single" w:sz="4" w:space="0" w:color="auto"/>
+              <w:left w:val="single" w:sz="4" w:space="0" w:color="auto"/>
+              <w:bottom w:val="single" w:sz="4" w:space="0" w:color="auto"/>
+              <w:right w:val="single" w:sz="4" w:space="0" w:color="auto"/>
+            </w:tcBorders>
+            <w:hideMark/>
+          </w:tcPr>
+          <w:p>
+            <w:pPr>
+              <w:spacing w:line="480" w:lineRule="auto"/>
+            </w:pPr>
+            <w:r>
+              <w:t>.031163</w:t>
             </w:r>
           </w:p>
         </w:tc>
         <w:tc>
           <w:tcPr>
             <w:tcW w:w="1080" w:type="dxa"/>
-          </w:tcPr>
-          <w:p>
-            <w:pPr>
-              <w:spacing w:line="480" w:lineRule="auto"/>
-            </w:pPr>
-            <w:r>
-              <w:t>.013836</w:t>
+            <w:tcBorders>
+              <w:top w:val="single" w:sz="4" w:space="0" w:color="auto"/>
+              <w:left w:val="single" w:sz="4" w:space="0" w:color="auto"/>
+              <w:bottom w:val="single" w:sz="4" w:space="0" w:color="auto"/>
+              <w:right w:val="single" w:sz="4" w:space="0" w:color="auto"/>
+            </w:tcBorders>
+            <w:hideMark/>
+          </w:tcPr>
+          <w:p>
+            <w:pPr>
+              <w:spacing w:line="480" w:lineRule="auto"/>
+            </w:pPr>
+            <w:r>
+              <w:t>.023481</w:t>
             </w:r>
           </w:p>
         </w:tc>
@@ -451,6 +588,13 @@
         <w:tc>
           <w:tcPr>
             <w:tcW w:w="801" w:type="dxa"/>
+            <w:tcBorders>
+              <w:top w:val="single" w:sz="4" w:space="0" w:color="auto"/>
+              <w:left w:val="single" w:sz="4" w:space="0" w:color="auto"/>
+              <w:bottom w:val="single" w:sz="4" w:space="0" w:color="auto"/>
+              <w:right w:val="single" w:sz="4" w:space="0" w:color="auto"/>
+            </w:tcBorders>
+            <w:hideMark/>
           </w:tcPr>
           <w:p>
             <w:pPr>
@@ -464,6 +608,13 @@
         <w:tc>
           <w:tcPr>
             <w:tcW w:w="1029" w:type="dxa"/>
+            <w:tcBorders>
+              <w:top w:val="single" w:sz="4" w:space="0" w:color="auto"/>
+              <w:left w:val="single" w:sz="4" w:space="0" w:color="auto"/>
+              <w:bottom w:val="single" w:sz="4" w:space="0" w:color="auto"/>
+              <w:right w:val="single" w:sz="4" w:space="0" w:color="auto"/>
+            </w:tcBorders>
+            <w:hideMark/>
           </w:tcPr>
           <w:p>
             <w:pPr>
@@ -477,6 +628,13 @@
         <w:tc>
           <w:tcPr>
             <w:tcW w:w="996" w:type="dxa"/>
+            <w:tcBorders>
+              <w:top w:val="single" w:sz="4" w:space="0" w:color="auto"/>
+              <w:left w:val="single" w:sz="4" w:space="0" w:color="auto"/>
+              <w:bottom w:val="single" w:sz="4" w:space="0" w:color="auto"/>
+              <w:right w:val="single" w:sz="4" w:space="0" w:color="auto"/>
+            </w:tcBorders>
+            <w:hideMark/>
           </w:tcPr>
           <w:p>
             <w:pPr>
@@ -490,6 +648,13 @@
         <w:tc>
           <w:tcPr>
             <w:tcW w:w="996" w:type="dxa"/>
+            <w:tcBorders>
+              <w:top w:val="single" w:sz="4" w:space="0" w:color="auto"/>
+              <w:left w:val="single" w:sz="4" w:space="0" w:color="auto"/>
+              <w:bottom w:val="single" w:sz="4" w:space="0" w:color="auto"/>
+              <w:right w:val="single" w:sz="4" w:space="0" w:color="auto"/>
+            </w:tcBorders>
+            <w:hideMark/>
           </w:tcPr>
           <w:p>
             <w:pPr>
@@ -503,6 +668,13 @@
         <w:tc>
           <w:tcPr>
             <w:tcW w:w="996" w:type="dxa"/>
+            <w:tcBorders>
+              <w:top w:val="single" w:sz="4" w:space="0" w:color="auto"/>
+              <w:left w:val="single" w:sz="4" w:space="0" w:color="auto"/>
+              <w:bottom w:val="single" w:sz="4" w:space="0" w:color="auto"/>
+              <w:right w:val="single" w:sz="4" w:space="0" w:color="auto"/>
+            </w:tcBorders>
+            <w:hideMark/>
           </w:tcPr>
           <w:p>
             <w:pPr>
@@ -516,6 +688,13 @@
         <w:tc>
           <w:tcPr>
             <w:tcW w:w="996" w:type="dxa"/>
+            <w:tcBorders>
+              <w:top w:val="single" w:sz="4" w:space="0" w:color="auto"/>
+              <w:left w:val="single" w:sz="4" w:space="0" w:color="auto"/>
+              <w:bottom w:val="single" w:sz="4" w:space="0" w:color="auto"/>
+              <w:right w:val="single" w:sz="4" w:space="0" w:color="auto"/>
+            </w:tcBorders>
+            <w:hideMark/>
           </w:tcPr>
           <w:p>
             <w:pPr>
@@ -529,6 +708,13 @@
         <w:tc>
           <w:tcPr>
             <w:tcW w:w="996" w:type="dxa"/>
+            <w:tcBorders>
+              <w:top w:val="single" w:sz="4" w:space="0" w:color="auto"/>
+              <w:left w:val="single" w:sz="4" w:space="0" w:color="auto"/>
+              <w:bottom w:val="single" w:sz="4" w:space="0" w:color="auto"/>
+              <w:right w:val="single" w:sz="4" w:space="0" w:color="auto"/>
+            </w:tcBorders>
+            <w:hideMark/>
           </w:tcPr>
           <w:p>
             <w:pPr>
@@ -542,6 +728,13 @@
         <w:tc>
           <w:tcPr>
             <w:tcW w:w="996" w:type="dxa"/>
+            <w:tcBorders>
+              <w:top w:val="single" w:sz="4" w:space="0" w:color="auto"/>
+              <w:left w:val="single" w:sz="4" w:space="0" w:color="auto"/>
+              <w:bottom w:val="single" w:sz="4" w:space="0" w:color="auto"/>
+              <w:right w:val="single" w:sz="4" w:space="0" w:color="auto"/>
+            </w:tcBorders>
+            <w:hideMark/>
           </w:tcPr>
           <w:p>
             <w:pPr>
@@ -555,6 +748,13 @@
         <w:tc>
           <w:tcPr>
             <w:tcW w:w="996" w:type="dxa"/>
+            <w:tcBorders>
+              <w:top w:val="single" w:sz="4" w:space="0" w:color="auto"/>
+              <w:left w:val="single" w:sz="4" w:space="0" w:color="auto"/>
+              <w:bottom w:val="single" w:sz="4" w:space="0" w:color="auto"/>
+              <w:right w:val="single" w:sz="4" w:space="0" w:color="auto"/>
+            </w:tcBorders>
+            <w:hideMark/>
           </w:tcPr>
           <w:p>
             <w:pPr>
@@ -568,6 +768,13 @@
         <w:tc>
           <w:tcPr>
             <w:tcW w:w="1008" w:type="dxa"/>
+            <w:tcBorders>
+              <w:top w:val="single" w:sz="4" w:space="0" w:color="auto"/>
+              <w:left w:val="single" w:sz="4" w:space="0" w:color="auto"/>
+              <w:bottom w:val="single" w:sz="4" w:space="0" w:color="auto"/>
+              <w:right w:val="single" w:sz="4" w:space="0" w:color="auto"/>
+            </w:tcBorders>
+            <w:hideMark/>
           </w:tcPr>
           <w:p>
             <w:pPr>
@@ -581,6 +788,13 @@
         <w:tc>
           <w:tcPr>
             <w:tcW w:w="1080" w:type="dxa"/>
+            <w:tcBorders>
+              <w:top w:val="single" w:sz="4" w:space="0" w:color="auto"/>
+              <w:left w:val="single" w:sz="4" w:space="0" w:color="auto"/>
+              <w:bottom w:val="single" w:sz="4" w:space="0" w:color="auto"/>
+              <w:right w:val="single" w:sz="4" w:space="0" w:color="auto"/>
+            </w:tcBorders>
+            <w:hideMark/>
           </w:tcPr>
           <w:p>
             <w:pPr>
@@ -604,7 +818,7 @@
         <w:pStyle w:val="ListParagraph"/>
         <w:numPr>
           <w:ilvl w:val="1"/>
-          <w:numId w:val="1"/>
+          <w:numId w:val="2"/>
         </w:numPr>
         <w:spacing w:after="0" w:line="480" w:lineRule="auto"/>
       </w:pPr>
@@ -617,12 +831,12 @@
         <w:pStyle w:val="ListParagraph"/>
         <w:numPr>
           <w:ilvl w:val="1"/>
-          <w:numId w:val="1"/>
+          <w:numId w:val="2"/>
         </w:numPr>
         <w:spacing w:after="0" w:line="480" w:lineRule="auto"/>
       </w:pPr>
       <w:r>
-        <w:t>The 3DES average time is 0.014626 nanoseconds and has a standard deviation of 0.001640 nanoseconds.</w:t>
+        <w:t>The 3DES average time is 0.038136 nanoseconds and has a standard deviation of 0.017437 nanoseconds.</w:t>
       </w:r>
     </w:p>
     <w:p>
@@ -630,18 +844,12 @@
         <w:pStyle w:val="ListParagraph"/>
         <w:numPr>
           <w:ilvl w:val="1"/>
-          <w:numId w:val="1"/>
+          <w:numId w:val="2"/>
         </w:numPr>
         <w:spacing w:after="0" w:line="480" w:lineRule="auto"/>
       </w:pPr>
       <w:r>
-        <w:t xml:space="preserve">The </w:t>
-      </w:r>
-      <w:r>
-        <w:t xml:space="preserve">AES-128 </w:t>
-      </w:r>
-      <w:r>
-        <w:t>average time is 0.015715 nanoseconds and has a standard deviation of 0.000027 nanoseconds.</w:t>
+        <w:t>The AES-128 average time is 0.015715 nanoseconds and has a standard deviation of 0.000027 nanoseconds.</w:t>
       </w:r>
     </w:p>
     <w:p>
@@ -649,7 +857,7 @@
         <w:pStyle w:val="ListParagraph"/>
         <w:numPr>
           <w:ilvl w:val="0"/>
-          <w:numId w:val="1"/>
+          <w:numId w:val="2"/>
         </w:numPr>
         <w:spacing w:after="0" w:line="480" w:lineRule="auto"/>
       </w:pPr>
@@ -681,6 +889,13 @@
         <w:tc>
           <w:tcPr>
             <w:tcW w:w="801" w:type="dxa"/>
+            <w:tcBorders>
+              <w:top w:val="single" w:sz="4" w:space="0" w:color="auto"/>
+              <w:left w:val="single" w:sz="4" w:space="0" w:color="auto"/>
+              <w:bottom w:val="single" w:sz="4" w:space="0" w:color="auto"/>
+              <w:right w:val="single" w:sz="4" w:space="0" w:color="auto"/>
+            </w:tcBorders>
+            <w:hideMark/>
           </w:tcPr>
           <w:p>
             <w:pPr>
@@ -694,41 +909,53 @@
         <w:tc>
           <w:tcPr>
             <w:tcW w:w="1029" w:type="dxa"/>
-          </w:tcPr>
-          <w:p>
-            <w:pPr>
-              <w:spacing w:line="480" w:lineRule="auto"/>
-            </w:pPr>
-            <w:r>
-              <w:t>.</w:t>
-            </w:r>
-            <w:r>
-              <w:t>011529</w:t>
-            </w:r>
-          </w:p>
-        </w:tc>
-        <w:tc>
-          <w:tcPr>
-            <w:tcW w:w="996" w:type="dxa"/>
-          </w:tcPr>
-          <w:p>
-            <w:pPr>
-              <w:spacing w:line="480" w:lineRule="auto"/>
-            </w:pPr>
-            <w:r>
-              <w:t>.</w:t>
-            </w:r>
-            <w:r>
-              <w:t>01</w:t>
-            </w:r>
-            <w:r>
-              <w:t>1192</w:t>
-            </w:r>
-          </w:p>
-        </w:tc>
-        <w:tc>
-          <w:tcPr>
-            <w:tcW w:w="996" w:type="dxa"/>
+            <w:tcBorders>
+              <w:top w:val="single" w:sz="4" w:space="0" w:color="auto"/>
+              <w:left w:val="single" w:sz="4" w:space="0" w:color="auto"/>
+              <w:bottom w:val="single" w:sz="4" w:space="0" w:color="auto"/>
+              <w:right w:val="single" w:sz="4" w:space="0" w:color="auto"/>
+            </w:tcBorders>
+            <w:hideMark/>
+          </w:tcPr>
+          <w:p>
+            <w:pPr>
+              <w:spacing w:line="480" w:lineRule="auto"/>
+            </w:pPr>
+            <w:r>
+              <w:t>.011529</w:t>
+            </w:r>
+          </w:p>
+        </w:tc>
+        <w:tc>
+          <w:tcPr>
+            <w:tcW w:w="996" w:type="dxa"/>
+            <w:tcBorders>
+              <w:top w:val="single" w:sz="4" w:space="0" w:color="auto"/>
+              <w:left w:val="single" w:sz="4" w:space="0" w:color="auto"/>
+              <w:bottom w:val="single" w:sz="4" w:space="0" w:color="auto"/>
+              <w:right w:val="single" w:sz="4" w:space="0" w:color="auto"/>
+            </w:tcBorders>
+            <w:hideMark/>
+          </w:tcPr>
+          <w:p>
+            <w:pPr>
+              <w:spacing w:line="480" w:lineRule="auto"/>
+            </w:pPr>
+            <w:r>
+              <w:t>.011192</w:t>
+            </w:r>
+          </w:p>
+        </w:tc>
+        <w:tc>
+          <w:tcPr>
+            <w:tcW w:w="996" w:type="dxa"/>
+            <w:tcBorders>
+              <w:top w:val="single" w:sz="4" w:space="0" w:color="auto"/>
+              <w:left w:val="single" w:sz="4" w:space="0" w:color="auto"/>
+              <w:bottom w:val="single" w:sz="4" w:space="0" w:color="auto"/>
+              <w:right w:val="single" w:sz="4" w:space="0" w:color="auto"/>
+            </w:tcBorders>
+            <w:hideMark/>
           </w:tcPr>
           <w:p>
             <w:pPr>
@@ -742,6 +969,13 @@
         <w:tc>
           <w:tcPr>
             <w:tcW w:w="996" w:type="dxa"/>
+            <w:tcBorders>
+              <w:top w:val="single" w:sz="4" w:space="0" w:color="auto"/>
+              <w:left w:val="single" w:sz="4" w:space="0" w:color="auto"/>
+              <w:bottom w:val="single" w:sz="4" w:space="0" w:color="auto"/>
+              <w:right w:val="single" w:sz="4" w:space="0" w:color="auto"/>
+            </w:tcBorders>
+            <w:hideMark/>
           </w:tcPr>
           <w:p>
             <w:pPr>
@@ -755,6 +989,13 @@
         <w:tc>
           <w:tcPr>
             <w:tcW w:w="996" w:type="dxa"/>
+            <w:tcBorders>
+              <w:top w:val="single" w:sz="4" w:space="0" w:color="auto"/>
+              <w:left w:val="single" w:sz="4" w:space="0" w:color="auto"/>
+              <w:bottom w:val="single" w:sz="4" w:space="0" w:color="auto"/>
+              <w:right w:val="single" w:sz="4" w:space="0" w:color="auto"/>
+            </w:tcBorders>
+            <w:hideMark/>
           </w:tcPr>
           <w:p>
             <w:pPr>
@@ -768,6 +1009,13 @@
         <w:tc>
           <w:tcPr>
             <w:tcW w:w="996" w:type="dxa"/>
+            <w:tcBorders>
+              <w:top w:val="single" w:sz="4" w:space="0" w:color="auto"/>
+              <w:left w:val="single" w:sz="4" w:space="0" w:color="auto"/>
+              <w:bottom w:val="single" w:sz="4" w:space="0" w:color="auto"/>
+              <w:right w:val="single" w:sz="4" w:space="0" w:color="auto"/>
+            </w:tcBorders>
+            <w:hideMark/>
           </w:tcPr>
           <w:p>
             <w:pPr>
@@ -781,6 +1029,13 @@
         <w:tc>
           <w:tcPr>
             <w:tcW w:w="996" w:type="dxa"/>
+            <w:tcBorders>
+              <w:top w:val="single" w:sz="4" w:space="0" w:color="auto"/>
+              <w:left w:val="single" w:sz="4" w:space="0" w:color="auto"/>
+              <w:bottom w:val="single" w:sz="4" w:space="0" w:color="auto"/>
+              <w:right w:val="single" w:sz="4" w:space="0" w:color="auto"/>
+            </w:tcBorders>
+            <w:hideMark/>
           </w:tcPr>
           <w:p>
             <w:pPr>
@@ -794,6 +1049,13 @@
         <w:tc>
           <w:tcPr>
             <w:tcW w:w="996" w:type="dxa"/>
+            <w:tcBorders>
+              <w:top w:val="single" w:sz="4" w:space="0" w:color="auto"/>
+              <w:left w:val="single" w:sz="4" w:space="0" w:color="auto"/>
+              <w:bottom w:val="single" w:sz="4" w:space="0" w:color="auto"/>
+              <w:right w:val="single" w:sz="4" w:space="0" w:color="auto"/>
+            </w:tcBorders>
+            <w:hideMark/>
           </w:tcPr>
           <w:p>
             <w:pPr>
@@ -807,6 +1069,13 @@
         <w:tc>
           <w:tcPr>
             <w:tcW w:w="1008" w:type="dxa"/>
+            <w:tcBorders>
+              <w:top w:val="single" w:sz="4" w:space="0" w:color="auto"/>
+              <w:left w:val="single" w:sz="4" w:space="0" w:color="auto"/>
+              <w:bottom w:val="single" w:sz="4" w:space="0" w:color="auto"/>
+              <w:right w:val="single" w:sz="4" w:space="0" w:color="auto"/>
+            </w:tcBorders>
+            <w:hideMark/>
           </w:tcPr>
           <w:p>
             <w:pPr>
@@ -821,6 +1090,13 @@
         <w:tc>
           <w:tcPr>
             <w:tcW w:w="1080" w:type="dxa"/>
+            <w:tcBorders>
+              <w:top w:val="single" w:sz="4" w:space="0" w:color="auto"/>
+              <w:left w:val="single" w:sz="4" w:space="0" w:color="auto"/>
+              <w:bottom w:val="single" w:sz="4" w:space="0" w:color="auto"/>
+              <w:right w:val="single" w:sz="4" w:space="0" w:color="auto"/>
+            </w:tcBorders>
+            <w:hideMark/>
           </w:tcPr>
           <w:p>
             <w:pPr>
@@ -837,6 +1113,13 @@
         <w:tc>
           <w:tcPr>
             <w:tcW w:w="801" w:type="dxa"/>
+            <w:tcBorders>
+              <w:top w:val="single" w:sz="4" w:space="0" w:color="auto"/>
+              <w:left w:val="single" w:sz="4" w:space="0" w:color="auto"/>
+              <w:bottom w:val="single" w:sz="4" w:space="0" w:color="auto"/>
+              <w:right w:val="single" w:sz="4" w:space="0" w:color="auto"/>
+            </w:tcBorders>
+            <w:hideMark/>
           </w:tcPr>
           <w:p>
             <w:pPr>
@@ -850,130 +1133,200 @@
         <w:tc>
           <w:tcPr>
             <w:tcW w:w="1029" w:type="dxa"/>
-          </w:tcPr>
-          <w:p>
-            <w:pPr>
-              <w:spacing w:line="480" w:lineRule="auto"/>
-            </w:pPr>
-            <w:r>
-              <w:t>.011466</w:t>
-            </w:r>
-          </w:p>
-        </w:tc>
-        <w:tc>
-          <w:tcPr>
-            <w:tcW w:w="996" w:type="dxa"/>
-          </w:tcPr>
-          <w:p>
-            <w:pPr>
-              <w:spacing w:line="480" w:lineRule="auto"/>
-            </w:pPr>
-            <w:r>
-              <w:t>.013419</w:t>
-            </w:r>
-          </w:p>
-        </w:tc>
-        <w:tc>
-          <w:tcPr>
-            <w:tcW w:w="996" w:type="dxa"/>
-          </w:tcPr>
-          <w:p>
-            <w:pPr>
-              <w:spacing w:line="480" w:lineRule="auto"/>
-            </w:pPr>
-            <w:r>
-              <w:t>.009809</w:t>
-            </w:r>
-          </w:p>
-        </w:tc>
-        <w:tc>
-          <w:tcPr>
-            <w:tcW w:w="996" w:type="dxa"/>
-          </w:tcPr>
-          <w:p>
-            <w:pPr>
-              <w:spacing w:line="480" w:lineRule="auto"/>
-            </w:pPr>
-            <w:r>
-              <w:t>.009795</w:t>
-            </w:r>
-          </w:p>
-        </w:tc>
-        <w:tc>
-          <w:tcPr>
-            <w:tcW w:w="996" w:type="dxa"/>
-          </w:tcPr>
-          <w:p>
-            <w:pPr>
-              <w:spacing w:line="480" w:lineRule="auto"/>
-            </w:pPr>
-            <w:r>
-              <w:t>.010190</w:t>
-            </w:r>
-          </w:p>
-        </w:tc>
-        <w:tc>
-          <w:tcPr>
-            <w:tcW w:w="996" w:type="dxa"/>
-          </w:tcPr>
-          <w:p>
-            <w:pPr>
-              <w:spacing w:line="480" w:lineRule="auto"/>
-            </w:pPr>
-            <w:r>
-              <w:t>.024332</w:t>
-            </w:r>
-          </w:p>
-        </w:tc>
-        <w:tc>
-          <w:tcPr>
-            <w:tcW w:w="996" w:type="dxa"/>
-          </w:tcPr>
-          <w:p>
-            <w:pPr>
-              <w:spacing w:line="480" w:lineRule="auto"/>
-            </w:pPr>
-            <w:r>
-              <w:t>.020204</w:t>
-            </w:r>
-          </w:p>
-        </w:tc>
-        <w:tc>
-          <w:tcPr>
-            <w:tcW w:w="996" w:type="dxa"/>
-          </w:tcPr>
-          <w:p>
-            <w:pPr>
-              <w:spacing w:line="480" w:lineRule="auto"/>
-            </w:pPr>
-            <w:r>
-              <w:t>.013160</w:t>
+            <w:tcBorders>
+              <w:top w:val="single" w:sz="4" w:space="0" w:color="auto"/>
+              <w:left w:val="single" w:sz="4" w:space="0" w:color="auto"/>
+              <w:bottom w:val="single" w:sz="4" w:space="0" w:color="auto"/>
+              <w:right w:val="single" w:sz="4" w:space="0" w:color="auto"/>
+            </w:tcBorders>
+            <w:hideMark/>
+          </w:tcPr>
+          <w:p>
+            <w:pPr>
+              <w:spacing w:line="480" w:lineRule="auto"/>
+            </w:pPr>
+            <w:r>
+              <w:t>.096005</w:t>
+            </w:r>
+          </w:p>
+        </w:tc>
+        <w:tc>
+          <w:tcPr>
+            <w:tcW w:w="996" w:type="dxa"/>
+            <w:tcBorders>
+              <w:top w:val="single" w:sz="4" w:space="0" w:color="auto"/>
+              <w:left w:val="single" w:sz="4" w:space="0" w:color="auto"/>
+              <w:bottom w:val="single" w:sz="4" w:space="0" w:color="auto"/>
+              <w:right w:val="single" w:sz="4" w:space="0" w:color="auto"/>
+            </w:tcBorders>
+            <w:hideMark/>
+          </w:tcPr>
+          <w:p>
+            <w:pPr>
+              <w:spacing w:line="480" w:lineRule="auto"/>
+            </w:pPr>
+            <w:r>
+              <w:t>.032201</w:t>
+            </w:r>
+          </w:p>
+        </w:tc>
+        <w:tc>
+          <w:tcPr>
+            <w:tcW w:w="996" w:type="dxa"/>
+            <w:tcBorders>
+              <w:top w:val="single" w:sz="4" w:space="0" w:color="auto"/>
+              <w:left w:val="single" w:sz="4" w:space="0" w:color="auto"/>
+              <w:bottom w:val="single" w:sz="4" w:space="0" w:color="auto"/>
+              <w:right w:val="single" w:sz="4" w:space="0" w:color="auto"/>
+            </w:tcBorders>
+            <w:hideMark/>
+          </w:tcPr>
+          <w:p>
+            <w:pPr>
+              <w:spacing w:line="480" w:lineRule="auto"/>
+            </w:pPr>
+            <w:r>
+              <w:t>.031792</w:t>
+            </w:r>
+          </w:p>
+        </w:tc>
+        <w:tc>
+          <w:tcPr>
+            <w:tcW w:w="996" w:type="dxa"/>
+            <w:tcBorders>
+              <w:top w:val="single" w:sz="4" w:space="0" w:color="auto"/>
+              <w:left w:val="single" w:sz="4" w:space="0" w:color="auto"/>
+              <w:bottom w:val="single" w:sz="4" w:space="0" w:color="auto"/>
+              <w:right w:val="single" w:sz="4" w:space="0" w:color="auto"/>
+            </w:tcBorders>
+            <w:hideMark/>
+          </w:tcPr>
+          <w:p>
+            <w:pPr>
+              <w:spacing w:line="480" w:lineRule="auto"/>
+            </w:pPr>
+            <w:r>
+              <w:t>.032620</w:t>
+            </w:r>
+          </w:p>
+        </w:tc>
+        <w:tc>
+          <w:tcPr>
+            <w:tcW w:w="996" w:type="dxa"/>
+            <w:tcBorders>
+              <w:top w:val="single" w:sz="4" w:space="0" w:color="auto"/>
+              <w:left w:val="single" w:sz="4" w:space="0" w:color="auto"/>
+              <w:bottom w:val="single" w:sz="4" w:space="0" w:color="auto"/>
+              <w:right w:val="single" w:sz="4" w:space="0" w:color="auto"/>
+            </w:tcBorders>
+            <w:hideMark/>
+          </w:tcPr>
+          <w:p>
+            <w:pPr>
+              <w:spacing w:line="480" w:lineRule="auto"/>
+            </w:pPr>
+            <w:r>
+              <w:t>.067780</w:t>
+            </w:r>
+          </w:p>
+        </w:tc>
+        <w:tc>
+          <w:tcPr>
+            <w:tcW w:w="996" w:type="dxa"/>
+            <w:tcBorders>
+              <w:top w:val="single" w:sz="4" w:space="0" w:color="auto"/>
+              <w:left w:val="single" w:sz="4" w:space="0" w:color="auto"/>
+              <w:bottom w:val="single" w:sz="4" w:space="0" w:color="auto"/>
+              <w:right w:val="single" w:sz="4" w:space="0" w:color="auto"/>
+            </w:tcBorders>
+            <w:hideMark/>
+          </w:tcPr>
+          <w:p>
+            <w:pPr>
+              <w:spacing w:line="480" w:lineRule="auto"/>
+            </w:pPr>
+            <w:r>
+              <w:t>.033361</w:t>
+            </w:r>
+          </w:p>
+        </w:tc>
+        <w:tc>
+          <w:tcPr>
+            <w:tcW w:w="996" w:type="dxa"/>
+            <w:tcBorders>
+              <w:top w:val="single" w:sz="4" w:space="0" w:color="auto"/>
+              <w:left w:val="single" w:sz="4" w:space="0" w:color="auto"/>
+              <w:bottom w:val="single" w:sz="4" w:space="0" w:color="auto"/>
+              <w:right w:val="single" w:sz="4" w:space="0" w:color="auto"/>
+            </w:tcBorders>
+            <w:hideMark/>
+          </w:tcPr>
+          <w:p>
+            <w:pPr>
+              <w:spacing w:line="480" w:lineRule="auto"/>
+            </w:pPr>
+            <w:r>
+              <w:t>.034033</w:t>
+            </w:r>
+          </w:p>
+        </w:tc>
+        <w:tc>
+          <w:tcPr>
+            <w:tcW w:w="996" w:type="dxa"/>
+            <w:tcBorders>
+              <w:top w:val="single" w:sz="4" w:space="0" w:color="auto"/>
+              <w:left w:val="single" w:sz="4" w:space="0" w:color="auto"/>
+              <w:bottom w:val="single" w:sz="4" w:space="0" w:color="auto"/>
+              <w:right w:val="single" w:sz="4" w:space="0" w:color="auto"/>
+            </w:tcBorders>
+            <w:hideMark/>
+          </w:tcPr>
+          <w:p>
+            <w:pPr>
+              <w:spacing w:line="480" w:lineRule="auto"/>
+            </w:pPr>
+            <w:r>
+              <w:t>.023642</w:t>
             </w:r>
           </w:p>
         </w:tc>
         <w:tc>
           <w:tcPr>
             <w:tcW w:w="1008" w:type="dxa"/>
-          </w:tcPr>
-          <w:p>
-            <w:pPr>
-              <w:spacing w:line="480" w:lineRule="auto"/>
-            </w:pPr>
-            <w:r>
-              <w:t>.009782</w:t>
+            <w:tcBorders>
+              <w:top w:val="single" w:sz="4" w:space="0" w:color="auto"/>
+              <w:left w:val="single" w:sz="4" w:space="0" w:color="auto"/>
+              <w:bottom w:val="single" w:sz="4" w:space="0" w:color="auto"/>
+              <w:right w:val="single" w:sz="4" w:space="0" w:color="auto"/>
+            </w:tcBorders>
+            <w:hideMark/>
+          </w:tcPr>
+          <w:p>
+            <w:pPr>
+              <w:spacing w:line="480" w:lineRule="auto"/>
+            </w:pPr>
+            <w:r>
+              <w:t>.021871</w:t>
             </w:r>
           </w:p>
         </w:tc>
         <w:tc>
           <w:tcPr>
             <w:tcW w:w="1080" w:type="dxa"/>
-          </w:tcPr>
-          <w:p>
-            <w:pPr>
-              <w:spacing w:line="480" w:lineRule="auto"/>
-            </w:pPr>
-            <w:r>
-              <w:t>.009197</w:t>
+            <w:tcBorders>
+              <w:top w:val="single" w:sz="4" w:space="0" w:color="auto"/>
+              <w:left w:val="single" w:sz="4" w:space="0" w:color="auto"/>
+              <w:bottom w:val="single" w:sz="4" w:space="0" w:color="auto"/>
+              <w:right w:val="single" w:sz="4" w:space="0" w:color="auto"/>
+            </w:tcBorders>
+            <w:hideMark/>
+          </w:tcPr>
+          <w:p>
+            <w:pPr>
+              <w:spacing w:line="480" w:lineRule="auto"/>
+            </w:pPr>
+            <w:r>
+              <w:t>.022272</w:t>
             </w:r>
           </w:p>
         </w:tc>
@@ -982,6 +1335,13 @@
         <w:tc>
           <w:tcPr>
             <w:tcW w:w="801" w:type="dxa"/>
+            <w:tcBorders>
+              <w:top w:val="single" w:sz="4" w:space="0" w:color="auto"/>
+              <w:left w:val="single" w:sz="4" w:space="0" w:color="auto"/>
+              <w:bottom w:val="single" w:sz="4" w:space="0" w:color="auto"/>
+              <w:right w:val="single" w:sz="4" w:space="0" w:color="auto"/>
+            </w:tcBorders>
+            <w:hideMark/>
           </w:tcPr>
           <w:p>
             <w:pPr>
@@ -995,6 +1355,13 @@
         <w:tc>
           <w:tcPr>
             <w:tcW w:w="1029" w:type="dxa"/>
+            <w:tcBorders>
+              <w:top w:val="single" w:sz="4" w:space="0" w:color="auto"/>
+              <w:left w:val="single" w:sz="4" w:space="0" w:color="auto"/>
+              <w:bottom w:val="single" w:sz="4" w:space="0" w:color="auto"/>
+              <w:right w:val="single" w:sz="4" w:space="0" w:color="auto"/>
+            </w:tcBorders>
+            <w:hideMark/>
           </w:tcPr>
           <w:p>
             <w:pPr>
@@ -1008,6 +1375,13 @@
         <w:tc>
           <w:tcPr>
             <w:tcW w:w="996" w:type="dxa"/>
+            <w:tcBorders>
+              <w:top w:val="single" w:sz="4" w:space="0" w:color="auto"/>
+              <w:left w:val="single" w:sz="4" w:space="0" w:color="auto"/>
+              <w:bottom w:val="single" w:sz="4" w:space="0" w:color="auto"/>
+              <w:right w:val="single" w:sz="4" w:space="0" w:color="auto"/>
+            </w:tcBorders>
+            <w:hideMark/>
           </w:tcPr>
           <w:p>
             <w:pPr>
@@ -1021,6 +1395,13 @@
         <w:tc>
           <w:tcPr>
             <w:tcW w:w="996" w:type="dxa"/>
+            <w:tcBorders>
+              <w:top w:val="single" w:sz="4" w:space="0" w:color="auto"/>
+              <w:left w:val="single" w:sz="4" w:space="0" w:color="auto"/>
+              <w:bottom w:val="single" w:sz="4" w:space="0" w:color="auto"/>
+              <w:right w:val="single" w:sz="4" w:space="0" w:color="auto"/>
+            </w:tcBorders>
+            <w:hideMark/>
           </w:tcPr>
           <w:p>
             <w:pPr>
@@ -1034,6 +1415,13 @@
         <w:tc>
           <w:tcPr>
             <w:tcW w:w="996" w:type="dxa"/>
+            <w:tcBorders>
+              <w:top w:val="single" w:sz="4" w:space="0" w:color="auto"/>
+              <w:left w:val="single" w:sz="4" w:space="0" w:color="auto"/>
+              <w:bottom w:val="single" w:sz="4" w:space="0" w:color="auto"/>
+              <w:right w:val="single" w:sz="4" w:space="0" w:color="auto"/>
+            </w:tcBorders>
+            <w:hideMark/>
           </w:tcPr>
           <w:p>
             <w:pPr>
@@ -1047,6 +1435,13 @@
         <w:tc>
           <w:tcPr>
             <w:tcW w:w="996" w:type="dxa"/>
+            <w:tcBorders>
+              <w:top w:val="single" w:sz="4" w:space="0" w:color="auto"/>
+              <w:left w:val="single" w:sz="4" w:space="0" w:color="auto"/>
+              <w:bottom w:val="single" w:sz="4" w:space="0" w:color="auto"/>
+              <w:right w:val="single" w:sz="4" w:space="0" w:color="auto"/>
+            </w:tcBorders>
+            <w:hideMark/>
           </w:tcPr>
           <w:p>
             <w:pPr>
@@ -1060,6 +1455,13 @@
         <w:tc>
           <w:tcPr>
             <w:tcW w:w="996" w:type="dxa"/>
+            <w:tcBorders>
+              <w:top w:val="single" w:sz="4" w:space="0" w:color="auto"/>
+              <w:left w:val="single" w:sz="4" w:space="0" w:color="auto"/>
+              <w:bottom w:val="single" w:sz="4" w:space="0" w:color="auto"/>
+              <w:right w:val="single" w:sz="4" w:space="0" w:color="auto"/>
+            </w:tcBorders>
+            <w:hideMark/>
           </w:tcPr>
           <w:p>
             <w:pPr>
@@ -1073,6 +1475,13 @@
         <w:tc>
           <w:tcPr>
             <w:tcW w:w="996" w:type="dxa"/>
+            <w:tcBorders>
+              <w:top w:val="single" w:sz="4" w:space="0" w:color="auto"/>
+              <w:left w:val="single" w:sz="4" w:space="0" w:color="auto"/>
+              <w:bottom w:val="single" w:sz="4" w:space="0" w:color="auto"/>
+              <w:right w:val="single" w:sz="4" w:space="0" w:color="auto"/>
+            </w:tcBorders>
+            <w:hideMark/>
           </w:tcPr>
           <w:p>
             <w:pPr>
@@ -1086,6 +1495,13 @@
         <w:tc>
           <w:tcPr>
             <w:tcW w:w="996" w:type="dxa"/>
+            <w:tcBorders>
+              <w:top w:val="single" w:sz="4" w:space="0" w:color="auto"/>
+              <w:left w:val="single" w:sz="4" w:space="0" w:color="auto"/>
+              <w:bottom w:val="single" w:sz="4" w:space="0" w:color="auto"/>
+              <w:right w:val="single" w:sz="4" w:space="0" w:color="auto"/>
+            </w:tcBorders>
+            <w:hideMark/>
           </w:tcPr>
           <w:p>
             <w:pPr>
@@ -1099,6 +1515,13 @@
         <w:tc>
           <w:tcPr>
             <w:tcW w:w="1008" w:type="dxa"/>
+            <w:tcBorders>
+              <w:top w:val="single" w:sz="4" w:space="0" w:color="auto"/>
+              <w:left w:val="single" w:sz="4" w:space="0" w:color="auto"/>
+              <w:bottom w:val="single" w:sz="4" w:space="0" w:color="auto"/>
+              <w:right w:val="single" w:sz="4" w:space="0" w:color="auto"/>
+            </w:tcBorders>
+            <w:hideMark/>
           </w:tcPr>
           <w:p>
             <w:pPr>
@@ -1112,6 +1535,13 @@
         <w:tc>
           <w:tcPr>
             <w:tcW w:w="1080" w:type="dxa"/>
+            <w:tcBorders>
+              <w:top w:val="single" w:sz="4" w:space="0" w:color="auto"/>
+              <w:left w:val="single" w:sz="4" w:space="0" w:color="auto"/>
+              <w:bottom w:val="single" w:sz="4" w:space="0" w:color="auto"/>
+              <w:right w:val="single" w:sz="4" w:space="0" w:color="auto"/>
+            </w:tcBorders>
+            <w:hideMark/>
           </w:tcPr>
           <w:p>
             <w:pPr>
@@ -1135,7 +1565,7 @@
         <w:pStyle w:val="ListParagraph"/>
         <w:numPr>
           <w:ilvl w:val="1"/>
-          <w:numId w:val="1"/>
+          <w:numId w:val="2"/>
         </w:numPr>
         <w:spacing w:after="0" w:line="480" w:lineRule="auto"/>
       </w:pPr>
@@ -1149,12 +1579,12 @@
         <w:pStyle w:val="ListParagraph"/>
         <w:numPr>
           <w:ilvl w:val="1"/>
-          <w:numId w:val="1"/>
+          <w:numId w:val="2"/>
         </w:numPr>
         <w:spacing w:after="0" w:line="480" w:lineRule="auto"/>
       </w:pPr>
       <w:r>
-        <w:t>The 3DES average time is 0.013136 nanoseconds and has a standard deviation of 0.004856 nanoseconds.</w:t>
+        <w:t>The 3DES average time is 0.033614 nanoseconds and has a standard deviation of 0.022537 nanoseconds.</w:t>
       </w:r>
     </w:p>
     <w:p>
@@ -1162,7 +1592,7 @@
         <w:pStyle w:val="ListParagraph"/>
         <w:numPr>
           <w:ilvl w:val="1"/>
-          <w:numId w:val="1"/>
+          <w:numId w:val="2"/>
         </w:numPr>
         <w:spacing w:after="0" w:line="480" w:lineRule="auto"/>
       </w:pPr>
@@ -1175,7 +1605,7 @@
         <w:pStyle w:val="ListParagraph"/>
         <w:numPr>
           <w:ilvl w:val="0"/>
-          <w:numId w:val="1"/>
+          <w:numId w:val="2"/>
         </w:numPr>
         <w:spacing w:after="0" w:line="480" w:lineRule="auto"/>
       </w:pPr>
@@ -1188,7 +1618,7 @@
         <w:pStyle w:val="ListParagraph"/>
         <w:numPr>
           <w:ilvl w:val="1"/>
-          <w:numId w:val="1"/>
+          <w:numId w:val="2"/>
         </w:numPr>
         <w:spacing w:after="0" w:line="480" w:lineRule="auto"/>
       </w:pPr>
@@ -1201,26 +1631,12 @@
         <w:pStyle w:val="ListParagraph"/>
         <w:numPr>
           <w:ilvl w:val="1"/>
-          <w:numId w:val="1"/>
+          <w:numId w:val="2"/>
         </w:numPr>
         <w:spacing w:after="0" w:line="480" w:lineRule="auto"/>
       </w:pPr>
       <w:r>
-        <w:t xml:space="preserve">At a rate of </w:t>
-      </w:r>
-      <w:r>
-        <w:t xml:space="preserve">9136.6 </w:t>
-      </w:r>
-      <w:r>
-        <w:t xml:space="preserve">attempts per minute, it would take </w:t>
-      </w:r>
-      <w:r>
-        <w:t xml:space="preserve">4.674658 x 10^41 </w:t>
-      </w:r>
-      <w:bookmarkStart w:id="0" w:name="_GoBack"/>
-      <w:bookmarkEnd w:id="0"/>
-      <w:r>
-        <w:t>decades to brute force in 3DES</w:t>
+        <w:t>At a rate of 9136.6 attempts per minute, it would take 4.674658 x 10^41 decades to brute force in 3DES</w:t>
       </w:r>
     </w:p>
     <w:p>
@@ -1228,15 +1644,12 @@
         <w:pStyle w:val="ListParagraph"/>
         <w:numPr>
           <w:ilvl w:val="1"/>
-          <w:numId w:val="1"/>
+          <w:numId w:val="2"/>
         </w:numPr>
         <w:spacing w:after="0" w:line="480" w:lineRule="auto"/>
       </w:pPr>
       <w:r>
-        <w:t>At a rate of 6088.3 attempts per minute, it would take 6.380316</w:t>
-      </w:r>
-      <w:r>
-        <w:t xml:space="preserve"> x 10^28 decades to brute force AES-128</w:t>
+        <w:t>At a rate of 6088.3 attempts per minute, it would take 6.380316 x 10^28 decades to brute force AES-128</w:t>
       </w:r>
     </w:p>
     <w:p>
@@ -1244,7 +1657,7 @@
         <w:pStyle w:val="ListParagraph"/>
         <w:numPr>
           <w:ilvl w:val="0"/>
-          <w:numId w:val="1"/>
+          <w:numId w:val="2"/>
         </w:numPr>
         <w:spacing w:after="0" w:line="480" w:lineRule="auto"/>
       </w:pPr>
@@ -1259,22 +1672,15 @@
         <w:ind w:firstLine="720"/>
       </w:pPr>
       <w:r>
-        <w:t xml:space="preserve">The encryption and decryption were done using bash shell script and openssl. A program was created to run ten iterations of encryption using the three methods, followed by ten decryptions of each. The brute force </w:t>
-      </w:r>
-      <w:r>
-        <w:t>was done allowing the bash script to try to decrypt the file over a period of time, then calculating out based on the number of decades it would take for completion.</w:t>
-      </w:r>
-      <w:r>
-        <w:t xml:space="preserve">  Based on average time and standard deviation, AES-128 is the best for encryption and decryption. The method performs very quickly with very little deviation. </w:t>
-      </w:r>
-      <w:r>
-        <w:t xml:space="preserve">Plus no system can brute force the encryption in any reasonable amount of time. </w:t>
-      </w:r>
-      <w:r>
-        <w:t xml:space="preserve">The worst is DES since </w:t>
-      </w:r>
-      <w:r>
-        <w:t xml:space="preserve">it takes the longest with quite a bit of deviation and takes significantly less time to decrypt. </w:t>
+        <w:t xml:space="preserve">The encryption and decryption were done using bash shell script and </w:t>
+      </w:r>
+      <w:proofErr w:type="spellStart"/>
+      <w:r>
+        <w:t>openssl</w:t>
+      </w:r>
+      <w:proofErr w:type="spellEnd"/>
+      <w:r>
+        <w:t xml:space="preserve">. A program was created to run ten iterations of encryption using the three methods, followed by ten decryptions of each. The brute force was done allowing the bash script to try to decrypt the file over a period of time, then calculating out based on the number of decades it would take for completion.  Based on average time and standard deviation, AES-128 is the best for encryption and decryption. The method performs very quickly with very little deviation. Plus no system can brute force the encryption in any reasonable amount of time. The worst is DES since it takes the longest with quite a bit of deviation and takes significantly less time to decrypt. </w:t>
       </w:r>
     </w:p>
     <w:p>
@@ -1287,6 +1693,10 @@
         <w:tab/>
         <w:t>Two points of error could be possible in the procedures. First, many of these are computer performance driven. One person’s computer (or even a super computer) could perform the operations faster than another’s. Second, the first one or two decryption and encryption take quite a bit longer than later ones. The margin of error in such an occurrence leads to less reliable data for an accurate conclusion. Despite these problems, the conclusion drawn is supported by several iterations. A company would be better off using AES or 3DES than DES. DES is highly likely to be hacked based on the difference from the other two methods.</w:t>
       </w:r>
+    </w:p>
+    <w:p>
+      <w:bookmarkStart w:id="0" w:name="_GoBack"/>
+      <w:bookmarkEnd w:id="0"/>
     </w:p>
     <w:sectPr>
       <w:pgSz w:w="12240" w:h="15840"/>
@@ -1388,6 +1798,36 @@
   </w:abstractNum>
   <w:num w:numId="1">
     <w:abstractNumId w:val="0"/>
+  </w:num>
+  <w:num w:numId="2">
+    <w:abstractNumId w:val="0"/>
+    <w:lvlOverride w:ilvl="0">
+      <w:startOverride w:val="1"/>
+    </w:lvlOverride>
+    <w:lvlOverride w:ilvl="1">
+      <w:startOverride w:val="1"/>
+    </w:lvlOverride>
+    <w:lvlOverride w:ilvl="2">
+      <w:startOverride w:val="1"/>
+    </w:lvlOverride>
+    <w:lvlOverride w:ilvl="3">
+      <w:startOverride w:val="1"/>
+    </w:lvlOverride>
+    <w:lvlOverride w:ilvl="4">
+      <w:startOverride w:val="1"/>
+    </w:lvlOverride>
+    <w:lvlOverride w:ilvl="5">
+      <w:startOverride w:val="1"/>
+    </w:lvlOverride>
+    <w:lvlOverride w:ilvl="6">
+      <w:startOverride w:val="1"/>
+    </w:lvlOverride>
+    <w:lvlOverride w:ilvl="7">
+      <w:startOverride w:val="1"/>
+    </w:lvlOverride>
+    <w:lvlOverride w:ilvl="8">
+      <w:startOverride w:val="1"/>
+    </w:lvlOverride>
   </w:num>
 </w:numbering>
 </file>
@@ -1551,6 +1991,7 @@
   <w:style w:type="paragraph" w:default="1" w:styleId="Normal">
     <w:name w:val="Normal"/>
     <w:qFormat/>
+    <w:rsid w:val="00B950B4"/>
   </w:style>
   <w:style w:type="character" w:default="1" w:styleId="DefaultParagraphFont">
     <w:name w:val="Default Paragraph Font"/>
@@ -1771,6 +2212,7 @@
   <w:style w:type="paragraph" w:default="1" w:styleId="Normal">
     <w:name w:val="Normal"/>
     <w:qFormat/>
+    <w:rsid w:val="00B950B4"/>
   </w:style>
   <w:style w:type="character" w:default="1" w:styleId="DefaultParagraphFont">
     <w:name w:val="Default Paragraph Font"/>

</xml_diff>

<commit_message>
Slight change in wording.
</commit_message>
<xml_diff>
--- a/CS465_Encryption/CS465_program1_statistics.docx
+++ b/CS465_Encryption/CS465_program1_statistics.docx
@@ -1680,8 +1680,23 @@
       </w:r>
       <w:proofErr w:type="spellEnd"/>
       <w:r>
-        <w:t xml:space="preserve">. A program was created to run ten iterations of encryption using the three methods, followed by ten decryptions of each. The brute force was done allowing the bash script to try to decrypt the file over a period of time, then calculating out based on the number of decades it would take for completion.  Based on average time and standard deviation, AES-128 is the best for encryption and decryption. The method performs very quickly with very little deviation. Plus no system can brute force the encryption in any reasonable amount of time. The worst is DES since it takes the longest with quite a bit of deviation and takes significantly less time to decrypt. </w:t>
-      </w:r>
+        <w:t>. A program was created to run ten iterations of encryption using the three methods, followed by ten decryptions of each. The brute force was done allowing the bash script to try to decrypt the file over a period of time, then calculating out based on the number of decades it would take for completion.  Based on average time and standard deviation, AES-128 is the best for encryption and decryption. The method performs very quickly with very little deviation. Plus no system can brute force the encryption in any reasonable amount of time. The worst is DES since it takes the longest with quite</w:t>
+      </w:r>
+      <w:r>
+        <w:t xml:space="preserve"> a bit of deviation </w:t>
+      </w:r>
+      <w:r>
+        <w:lastRenderedPageBreak/>
+        <w:t>with decryption and encryption</w:t>
+      </w:r>
+      <w:r>
+        <w:t xml:space="preserve">. </w:t>
+      </w:r>
+      <w:r>
+        <w:t>In addition, it takes significantly less time to brute force the password as opposed to the others.</w:t>
+      </w:r>
+      <w:bookmarkStart w:id="0" w:name="_GoBack"/>
+      <w:bookmarkEnd w:id="0"/>
     </w:p>
     <w:p>
       <w:pPr>
@@ -1689,15 +1704,11 @@
         <w:spacing w:after="0" w:line="480" w:lineRule="auto"/>
       </w:pPr>
       <w:r>
-        <w:lastRenderedPageBreak/>
         <w:tab/>
         <w:t>Two points of error could be possible in the procedures. First, many of these are computer performance driven. One person’s computer (or even a super computer) could perform the operations faster than another’s. Second, the first one or two decryption and encryption take quite a bit longer than later ones. The margin of error in such an occurrence leads to less reliable data for an accurate conclusion. Despite these problems, the conclusion drawn is supported by several iterations. A company would be better off using AES or 3DES than DES. DES is highly likely to be hacked based on the difference from the other two methods.</w:t>
       </w:r>
     </w:p>
-    <w:p>
-      <w:bookmarkStart w:id="0" w:name="_GoBack"/>
-      <w:bookmarkEnd w:id="0"/>
-    </w:p>
+    <w:p/>
     <w:sectPr>
       <w:pgSz w:w="12240" w:h="15840"/>
       <w:pgMar w:top="1440" w:right="1440" w:bottom="1440" w:left="1440" w:header="720" w:footer="720" w:gutter="0"/>

</xml_diff>

<commit_message>
Added brute force table, changed conclusion slightly
</commit_message>
<xml_diff>
--- a/CS465_Encryption/CS465_program1_statistics.docx
+++ b/CS465_Encryption/CS465_program1_statistics.docx
@@ -41,13 +41,8 @@
         <w:jc w:val="center"/>
       </w:pPr>
       <w:r>
-        <w:t xml:space="preserve">Paul </w:t>
+        <w:t>Paul Eccleston</w:t>
       </w:r>
-      <w:proofErr w:type="spellStart"/>
-      <w:r>
-        <w:t>Eccleston</w:t>
-      </w:r>
-      <w:proofErr w:type="spellEnd"/>
     </w:p>
     <w:p>
       <w:pPr>
@@ -79,15 +74,7 @@
         <w:jc w:val="center"/>
       </w:pPr>
       <w:r>
-        <w:t xml:space="preserve">CS 465 </w:t>
-      </w:r>
-      <w:proofErr w:type="gramStart"/>
-      <w:r>
-        <w:t>Program</w:t>
-      </w:r>
-      <w:proofErr w:type="gramEnd"/>
-      <w:r>
-        <w:t xml:space="preserve"> 1</w:t>
+        <w:t>CS 465 Program 1</w:t>
       </w:r>
     </w:p>
     <w:p>
@@ -1613,44 +1600,165 @@
         <w:t>Brute Force</w:t>
       </w:r>
     </w:p>
+    <w:tbl>
+      <w:tblPr>
+        <w:tblStyle w:val="TableGrid"/>
+        <w:tblW w:w="0" w:type="auto"/>
+        <w:tblInd w:w="720" w:type="dxa"/>
+        <w:tblLook w:val="04A0" w:firstRow="1" w:lastRow="0" w:firstColumn="1" w:lastColumn="0" w:noHBand="0" w:noVBand="1"/>
+      </w:tblPr>
+      <w:tblGrid>
+        <w:gridCol w:w="1008"/>
+        <w:gridCol w:w="3240"/>
+        <w:gridCol w:w="4608"/>
+      </w:tblGrid>
+      <w:tr>
+        <w:tc>
+          <w:tcPr>
+            <w:tcW w:w="1008" w:type="dxa"/>
+          </w:tcPr>
+          <w:p>
+            <w:pPr>
+              <w:pStyle w:val="ListParagraph"/>
+              <w:spacing w:line="480" w:lineRule="auto"/>
+              <w:ind w:left="0"/>
+            </w:pPr>
+            <w:r>
+              <w:t>DES</w:t>
+            </w:r>
+          </w:p>
+        </w:tc>
+        <w:tc>
+          <w:tcPr>
+            <w:tcW w:w="3240" w:type="dxa"/>
+          </w:tcPr>
+          <w:p>
+            <w:pPr>
+              <w:pStyle w:val="ListParagraph"/>
+              <w:spacing w:line="480" w:lineRule="auto"/>
+              <w:ind w:left="0"/>
+            </w:pPr>
+            <w:r>
+              <w:t>5929 attempts/min</w:t>
+            </w:r>
+          </w:p>
+        </w:tc>
+        <w:tc>
+          <w:tcPr>
+            <w:tcW w:w="4608" w:type="dxa"/>
+          </w:tcPr>
+          <w:p>
+            <w:pPr>
+              <w:pStyle w:val="ListParagraph"/>
+              <w:spacing w:line="480" w:lineRule="auto"/>
+              <w:ind w:left="0"/>
+            </w:pPr>
+            <w:r>
+              <w:t>1.387374 x 10^8 decades</w:t>
+            </w:r>
+          </w:p>
+        </w:tc>
+      </w:tr>
+      <w:tr>
+        <w:tc>
+          <w:tcPr>
+            <w:tcW w:w="1008" w:type="dxa"/>
+          </w:tcPr>
+          <w:p>
+            <w:pPr>
+              <w:pStyle w:val="ListParagraph"/>
+              <w:spacing w:line="480" w:lineRule="auto"/>
+              <w:ind w:left="0"/>
+            </w:pPr>
+            <w:r>
+              <w:t>3DES</w:t>
+            </w:r>
+          </w:p>
+        </w:tc>
+        <w:tc>
+          <w:tcPr>
+            <w:tcW w:w="3240" w:type="dxa"/>
+          </w:tcPr>
+          <w:p>
+            <w:pPr>
+              <w:pStyle w:val="ListParagraph"/>
+              <w:spacing w:line="480" w:lineRule="auto"/>
+              <w:ind w:left="0"/>
+            </w:pPr>
+            <w:r>
+              <w:t>9136 attempts/min</w:t>
+            </w:r>
+          </w:p>
+        </w:tc>
+        <w:tc>
+          <w:tcPr>
+            <w:tcW w:w="4608" w:type="dxa"/>
+          </w:tcPr>
+          <w:p>
+            <w:pPr>
+              <w:pStyle w:val="ListParagraph"/>
+              <w:spacing w:line="480" w:lineRule="auto"/>
+              <w:ind w:left="0"/>
+            </w:pPr>
+            <w:r>
+              <w:t>4.674658 x 10^41 decades</w:t>
+            </w:r>
+          </w:p>
+        </w:tc>
+      </w:tr>
+      <w:tr>
+        <w:tc>
+          <w:tcPr>
+            <w:tcW w:w="1008" w:type="dxa"/>
+          </w:tcPr>
+          <w:p>
+            <w:pPr>
+              <w:pStyle w:val="ListParagraph"/>
+              <w:spacing w:line="480" w:lineRule="auto"/>
+              <w:ind w:left="0"/>
+            </w:pPr>
+            <w:r>
+              <w:t>AES</w:t>
+            </w:r>
+          </w:p>
+        </w:tc>
+        <w:tc>
+          <w:tcPr>
+            <w:tcW w:w="3240" w:type="dxa"/>
+          </w:tcPr>
+          <w:p>
+            <w:pPr>
+              <w:pStyle w:val="ListParagraph"/>
+              <w:spacing w:line="480" w:lineRule="auto"/>
+              <w:ind w:left="0"/>
+            </w:pPr>
+            <w:r>
+              <w:t>6077 attempts/min</w:t>
+            </w:r>
+          </w:p>
+        </w:tc>
+        <w:tc>
+          <w:tcPr>
+            <w:tcW w:w="4608" w:type="dxa"/>
+          </w:tcPr>
+          <w:p>
+            <w:pPr>
+              <w:pStyle w:val="ListParagraph"/>
+              <w:spacing w:line="480" w:lineRule="auto"/>
+              <w:ind w:left="0"/>
+            </w:pPr>
+            <w:r>
+              <w:t>6.380316 x 10^28 decades</w:t>
+            </w:r>
+          </w:p>
+        </w:tc>
+      </w:tr>
+    </w:tbl>
     <w:p>
       <w:pPr>
         <w:pStyle w:val="ListParagraph"/>
-        <w:numPr>
-          <w:ilvl w:val="1"/>
-          <w:numId w:val="2"/>
-        </w:numPr>
-        <w:spacing w:after="0" w:line="480" w:lineRule="auto"/>
-      </w:pPr>
-      <w:r>
-        <w:t>At a rate of 5929.0 attempts per minute, it would take 1.387374 x 10^8 decades to brute force in DES.</w:t>
-      </w:r>
-    </w:p>
-    <w:p>
-      <w:pPr>
-        <w:pStyle w:val="ListParagraph"/>
-        <w:numPr>
-          <w:ilvl w:val="1"/>
-          <w:numId w:val="2"/>
-        </w:numPr>
-        <w:spacing w:after="0" w:line="480" w:lineRule="auto"/>
-      </w:pPr>
-      <w:r>
-        <w:t>At a rate of 9136.6 attempts per minute, it would take 4.674658 x 10^41 decades to brute force in 3DES</w:t>
-      </w:r>
-    </w:p>
-    <w:p>
-      <w:pPr>
-        <w:pStyle w:val="ListParagraph"/>
-        <w:numPr>
-          <w:ilvl w:val="1"/>
-          <w:numId w:val="2"/>
-        </w:numPr>
-        <w:spacing w:after="0" w:line="480" w:lineRule="auto"/>
-      </w:pPr>
-      <w:r>
-        <w:t>At a rate of 6088.3 attempts per minute, it would take 6.380316 x 10^28 decades to brute force AES-128</w:t>
-      </w:r>
+        <w:spacing w:after="0" w:line="480" w:lineRule="auto"/>
+      </w:pPr>
     </w:p>
     <w:p>
       <w:pPr>
@@ -1672,31 +1780,61 @@
         <w:ind w:firstLine="720"/>
       </w:pPr>
       <w:r>
-        <w:t xml:space="preserve">The encryption and decryption were done using bash shell script and </w:t>
+        <w:t xml:space="preserve">The encryption and decryption were done using bash shell script and openssl. A program was created to run ten iterations of encryption using the three methods, followed by ten decryptions of each. The brute force was done allowing the bash script to try to decrypt the file over a period of time, then calculating out based on the number of decades it would take for completion.  </w:t>
       </w:r>
-      <w:proofErr w:type="spellStart"/>
+    </w:p>
+    <w:p>
+      <w:pPr>
+        <w:pStyle w:val="ListParagraph"/>
+        <w:numPr>
+          <w:ilvl w:val="0"/>
+          <w:numId w:val="2"/>
+        </w:numPr>
+        <w:spacing w:after="0" w:line="480" w:lineRule="auto"/>
+      </w:pPr>
       <w:r>
-        <w:t>openssl</w:t>
+        <w:t>Conclusion</w:t>
       </w:r>
-      <w:proofErr w:type="spellEnd"/>
+    </w:p>
+    <w:p>
+      <w:pPr>
+        <w:spacing w:after="0" w:line="480" w:lineRule="auto"/>
+        <w:ind w:left="720" w:firstLine="360"/>
+      </w:pPr>
       <w:r>
-        <w:t>. A program was created to run ten iterations of encryption using the three methods, followed by ten decryptions of each. The brute force was done allowing the bash script to try to decrypt the file over a period of time, then calculating out based on the number of decades it would take for completion.  Based on average time and standard deviation, AES-128 is the best for encryption and decryption. The method performs very quickly with very little deviation. Plus no system can brute force the encryption in any reasonable amount of time. The worst is DES since it takes the longest with quite</w:t>
+        <w:t>Based on average time and standard deviation, AES-128 is the best for encryption and decryption. The method performs very quickly with very little deviation. Plus no system can brute force the encryption in any reasonable amount of time. The worst is DES since it takes the longest with quite</w:t>
       </w:r>
       <w:r>
-        <w:t xml:space="preserve"> a bit of deviation </w:t>
-      </w:r>
-      <w:r>
-        <w:lastRenderedPageBreak/>
-        <w:t>with decryption and encryption</w:t>
+        <w:t xml:space="preserve"> a bit of deviation with decryption and encryption</w:t>
       </w:r>
       <w:r>
         <w:t xml:space="preserve">. </w:t>
       </w:r>
       <w:r>
-        <w:t>In addition, it takes significantly less time to brute force the password as opposed to the others.</w:t>
+        <w:t xml:space="preserve">In addition, it takes significantly less time to brute force the password as opposed to the </w:t>
+      </w:r>
+      <w:r>
+        <w:lastRenderedPageBreak/>
+        <w:t>others.</w:t>
+      </w:r>
+      <w:r>
+        <w:t xml:space="preserve"> While 3DES takes more time to brute force, the speeds are greatly slower than AES. Encryption and decryption times in 3DES are nearly two times slower and 3DES deviates by nearly ten times more. AES proves to be the better encryption and decryption to use.</w:t>
       </w:r>
       <w:bookmarkStart w:id="0" w:name="_GoBack"/>
       <w:bookmarkEnd w:id="0"/>
+    </w:p>
+    <w:p>
+      <w:pPr>
+        <w:pStyle w:val="ListParagraph"/>
+        <w:numPr>
+          <w:ilvl w:val="0"/>
+          <w:numId w:val="2"/>
+        </w:numPr>
+        <w:spacing w:after="0" w:line="480" w:lineRule="auto"/>
+      </w:pPr>
+      <w:r>
+        <w:t>Possible Errors</w:t>
+      </w:r>
     </w:p>
     <w:p>
       <w:pPr>
@@ -1724,7 +1862,7 @@
   <w:abstractNum w:abstractNumId="0">
     <w:nsid w:val="02720653"/>
     <w:multiLevelType w:val="hybridMultilevel"/>
-    <w:tmpl w:val="A63A96DE"/>
+    <w:tmpl w:val="9A82086E"/>
     <w:lvl w:ilvl="0" w:tplc="0409000F">
       <w:start w:val="1"/>
       <w:numFmt w:val="decimal"/>
@@ -1812,33 +1950,6 @@
   </w:num>
   <w:num w:numId="2">
     <w:abstractNumId w:val="0"/>
-    <w:lvlOverride w:ilvl="0">
-      <w:startOverride w:val="1"/>
-    </w:lvlOverride>
-    <w:lvlOverride w:ilvl="1">
-      <w:startOverride w:val="1"/>
-    </w:lvlOverride>
-    <w:lvlOverride w:ilvl="2">
-      <w:startOverride w:val="1"/>
-    </w:lvlOverride>
-    <w:lvlOverride w:ilvl="3">
-      <w:startOverride w:val="1"/>
-    </w:lvlOverride>
-    <w:lvlOverride w:ilvl="4">
-      <w:startOverride w:val="1"/>
-    </w:lvlOverride>
-    <w:lvlOverride w:ilvl="5">
-      <w:startOverride w:val="1"/>
-    </w:lvlOverride>
-    <w:lvlOverride w:ilvl="6">
-      <w:startOverride w:val="1"/>
-    </w:lvlOverride>
-    <w:lvlOverride w:ilvl="7">
-      <w:startOverride w:val="1"/>
-    </w:lvlOverride>
-    <w:lvlOverride w:ilvl="8">
-      <w:startOverride w:val="1"/>
-    </w:lvlOverride>
   </w:num>
 </w:numbering>
 </file>

</xml_diff>

<commit_message>
Added detail about how the brute force was done.
</commit_message>
<xml_diff>
--- a/CS465_Encryption/CS465_program1_statistics.docx
+++ b/CS465_Encryption/CS465_program1_statistics.docx
@@ -41,8 +41,13 @@
         <w:jc w:val="center"/>
       </w:pPr>
       <w:r>
-        <w:t>Paul Eccleston</w:t>
-      </w:r>
+        <w:t xml:space="preserve">Paul </w:t>
+      </w:r>
+      <w:proofErr w:type="spellStart"/>
+      <w:r>
+        <w:t>Eccleston</w:t>
+      </w:r>
+      <w:proofErr w:type="spellEnd"/>
     </w:p>
     <w:p>
       <w:pPr>
@@ -74,7 +79,15 @@
         <w:jc w:val="center"/>
       </w:pPr>
       <w:r>
-        <w:t>CS 465 Program 1</w:t>
+        <w:t xml:space="preserve">CS 465 </w:t>
+      </w:r>
+      <w:proofErr w:type="gramStart"/>
+      <w:r>
+        <w:t>Program</w:t>
+      </w:r>
+      <w:proofErr w:type="gramEnd"/>
+      <w:r>
+        <w:t xml:space="preserve"> 1</w:t>
       </w:r>
     </w:p>
     <w:p>
@@ -1780,7 +1793,26 @@
         <w:ind w:firstLine="720"/>
       </w:pPr>
       <w:r>
-        <w:t xml:space="preserve">The encryption and decryption were done using bash shell script and openssl. A program was created to run ten iterations of encryption using the three methods, followed by ten decryptions of each. The brute force was done allowing the bash script to try to decrypt the file over a period of time, then calculating out based on the number of decades it would take for completion.  </w:t>
+        <w:t xml:space="preserve">The encryption and decryption were done using bash shell script and </w:t>
+      </w:r>
+      <w:proofErr w:type="spellStart"/>
+      <w:r>
+        <w:t>openssl</w:t>
+      </w:r>
+      <w:proofErr w:type="spellEnd"/>
+      <w:r>
+        <w:t xml:space="preserve">. A program was created to run ten iterations of encryption using the three methods, followed by ten decryptions of each. The brute force was done allowing the bash script to try to decrypt </w:t>
+      </w:r>
+      <w:r>
+        <w:t>a file 1000 times with a wrong password, then we estimated</w:t>
+      </w:r>
+      <w:bookmarkStart w:id="0" w:name="_GoBack"/>
+      <w:bookmarkEnd w:id="0"/>
+      <w:r>
+        <w:t xml:space="preserve"> how long it would take by calculating how long it would take to try every possible solution.</w:t>
+      </w:r>
+      <w:r>
+        <w:t xml:space="preserve">  </w:t>
       </w:r>
     </w:p>
     <w:p>
@@ -1820,8 +1852,6 @@
       <w:r>
         <w:t xml:space="preserve"> While 3DES takes more time to brute force, the speeds are greatly slower than AES. Encryption and decryption times in 3DES are nearly two times slower and 3DES deviates by nearly ten times more. AES proves to be the better encryption and decryption to use.</w:t>
       </w:r>
-      <w:bookmarkStart w:id="0" w:name="_GoBack"/>
-      <w:bookmarkEnd w:id="0"/>
     </w:p>
     <w:p>
       <w:pPr>

</xml_diff>

<commit_message>
Changed the wording a bit
</commit_message>
<xml_diff>
--- a/CS465_Encryption/CS465_program1_statistics.docx
+++ b/CS465_Encryption/CS465_program1_statistics.docx
@@ -1801,15 +1801,28 @@
       </w:r>
       <w:proofErr w:type="spellEnd"/>
       <w:r>
-        <w:t xml:space="preserve">. A program was created to run ten iterations of encryption using the three methods, followed by ten decryptions of each. The brute force was done allowing the bash script to try to decrypt </w:t>
-      </w:r>
-      <w:r>
-        <w:t>a file 1000 times with a wrong password, then we estimated</w:t>
-      </w:r>
-      <w:bookmarkStart w:id="0" w:name="_GoBack"/>
-      <w:bookmarkEnd w:id="0"/>
-      <w:r>
-        <w:t xml:space="preserve"> how long it would take by calculating how long it would take to try every possible solution.</w:t>
+        <w:t xml:space="preserve">. A program was created to run ten iterations of encryption using the three methods, followed by ten decryptions of each. The brute force was done </w:t>
+      </w:r>
+      <w:r>
+        <w:t xml:space="preserve">by </w:t>
+      </w:r>
+      <w:r>
+        <w:t xml:space="preserve">allowing the bash script to try to decrypt </w:t>
+      </w:r>
+      <w:r>
+        <w:t xml:space="preserve">a file 1000 times with a wrong password, </w:t>
+      </w:r>
+      <w:r>
+        <w:t>and then</w:t>
+      </w:r>
+      <w:r>
+        <w:t xml:space="preserve"> we estimated how long it wo</w:t>
+      </w:r>
+      <w:r>
+        <w:t>uld take by calculating the time</w:t>
+      </w:r>
+      <w:r>
+        <w:t xml:space="preserve"> it would take to try every possible solution.</w:t>
       </w:r>
       <w:r>
         <w:t xml:space="preserve">  </w:t>
@@ -1834,7 +1847,12 @@
         <w:ind w:left="720" w:firstLine="360"/>
       </w:pPr>
       <w:r>
-        <w:t>Based on average time and standard deviation, AES-128 is the best for encryption and decryption. The method performs very quickly with very little deviation. Plus no system can brute force the encryption in any reasonable amount of time. The worst is DES since it takes the longest with quite</w:t>
+        <w:t>Based on average time and stan</w:t>
+      </w:r>
+      <w:bookmarkStart w:id="0" w:name="_GoBack"/>
+      <w:bookmarkEnd w:id="0"/>
+      <w:r>
+        <w:t>dard deviation, AES-128 is the best for encryption and decryption. The method performs very quickly with very little deviation. Plus no system can brute force the encryption in any reasonable amount of time. The worst is DES since it takes the longest with quite</w:t>
       </w:r>
       <w:r>
         <w:t xml:space="preserve"> a bit of deviation with decryption and encryption</w:t>

</xml_diff>